<commit_message>
Se ha modificado este caso de uso
</commit_message>
<xml_diff>
--- a/CU USURUS/CU1 Administrar softwware.docx
+++ b/CU USURUS/CU1 Administrar softwware.docx
@@ -1,6 +1,6 @@
 
 <file path=word/document.xml><?xml version="1.0" encoding="utf-8"?>
-<w:document xmlns:wpc="http://schemas.microsoft.com/office/word/2010/wordprocessingCanvas" xmlns:cx="http://schemas.microsoft.com/office/drawing/2014/chartex" xmlns:cx1="http://schemas.microsoft.com/office/drawing/2015/9/8/chartex" xmlns:cx2="http://schemas.microsoft.com/office/drawing/2015/10/21/chartex" xmlns:cx3="http://schemas.microsoft.com/office/drawing/2016/5/9/chartex" xmlns:cx4="http://schemas.microsoft.com/office/drawing/2016/5/10/chartex" xmlns:cx5="http://schemas.microsoft.com/office/drawing/2016/5/11/chartex" xmlns:cx6="http://schemas.microsoft.com/office/drawing/2016/5/12/chartex" xmlns:cx7="http://schemas.microsoft.com/office/drawing/2016/5/13/chartex" xmlns:cx8="http://schemas.microsoft.com/office/drawing/2016/5/14/chartex" xmlns:mc="http://schemas.openxmlformats.org/markup-compatibility/2006" xmlns:aink="http://schemas.microsoft.com/office/drawing/2016/ink" xmlns:am3d="http://schemas.microsoft.com/office/drawing/2017/model3d" xmlns:o="urn:schemas-microsoft-com:office:office" xmlns:r="http://schemas.openxmlformats.org/officeDocument/2006/relationships" xmlns:m="http://schemas.openxmlformats.org/officeDocument/2006/math" xmlns:v="urn:schemas-microsoft-com:vml" xmlns:wp14="http://schemas.microsoft.com/office/word/2010/wordprocessingDrawing" xmlns:wp="http://schemas.openxmlformats.org/drawingml/2006/wordprocessingDrawing" xmlns:w10="urn:schemas-microsoft-com:office:word" xmlns:w="http://schemas.openxmlformats.org/wordprocessingml/2006/main" xmlns:w14="http://schemas.microsoft.com/office/word/2010/wordml" xmlns:w15="http://schemas.microsoft.com/office/word/2012/wordml" xmlns:w16cid="http://schemas.microsoft.com/office/word/2016/wordml/cid" xmlns:w16se="http://schemas.microsoft.com/office/word/2015/wordml/symex" xmlns:wpg="http://schemas.microsoft.com/office/word/2010/wordprocessingGroup" xmlns:wpi="http://schemas.microsoft.com/office/word/2010/wordprocessingInk" xmlns:wne="http://schemas.microsoft.com/office/word/2006/wordml" xmlns:wps="http://schemas.microsoft.com/office/word/2010/wordprocessingShape" mc:Ignorable="w14 w15 w16se w16cid wp14">
+<w:document xmlns:wpc="http://schemas.microsoft.com/office/word/2010/wordprocessingCanvas" xmlns:mc="http://schemas.openxmlformats.org/markup-compatibility/2006" xmlns:o="urn:schemas-microsoft-com:office:office" xmlns:r="http://schemas.openxmlformats.org/officeDocument/2006/relationships" xmlns:m="http://schemas.openxmlformats.org/officeDocument/2006/math" xmlns:v="urn:schemas-microsoft-com:vml" xmlns:wp14="http://schemas.microsoft.com/office/word/2010/wordprocessingDrawing" xmlns:wp="http://schemas.openxmlformats.org/drawingml/2006/wordprocessingDrawing" xmlns:w10="urn:schemas-microsoft-com:office:word" xmlns:w="http://schemas.openxmlformats.org/wordprocessingml/2006/main" xmlns:w14="http://schemas.microsoft.com/office/word/2010/wordml" xmlns:w15="http://schemas.microsoft.com/office/word/2012/wordml" xmlns:wpg="http://schemas.microsoft.com/office/word/2010/wordprocessingGroup" xmlns:wpi="http://schemas.microsoft.com/office/word/2010/wordprocessingInk" xmlns:wne="http://schemas.microsoft.com/office/word/2006/wordml" xmlns:wps="http://schemas.microsoft.com/office/word/2010/wordprocessingShape" mc:Ignorable="w14 w15 wp14">
   <w:body>
     <w:tbl>
       <w:tblPr>
@@ -666,23 +666,7 @@
                         <w:rFonts w:cs="Arial"/>
                         <w:lang w:val="es-ES"/>
                       </w:rPr>
-                      <w:t xml:space="preserve">El </w:t>
-                    </w:r>
-                    <w:proofErr w:type="gramStart"/>
-                    <w:r>
-                      <w:rPr>
-                        <w:rFonts w:cs="Arial"/>
-                        <w:lang w:val="es-ES"/>
-                      </w:rPr>
-                      <w:t>Jefe</w:t>
-                    </w:r>
-                    <w:proofErr w:type="gramEnd"/>
-                    <w:r>
-                      <w:rPr>
-                        <w:rFonts w:cs="Arial"/>
-                        <w:lang w:val="es-ES"/>
-                      </w:rPr>
-                      <w:t xml:space="preserve"> del centro de cómputo tiene su sesión activa.</w:t>
+                      <w:t>El Jefe del centro de cómputo tiene su sesión activa.</w:t>
                     </w:r>
                     <w:r>
                       <w:rPr>
@@ -846,21 +830,7 @@
                   <w:rPr>
                     <w:lang w:val="es-ES"/>
                   </w:rPr>
-                  <w:t>El sistema muestra una ventana con los botones: “Hardware”, “Software”, “Usuarios” y “</w:t>
-                </w:r>
-                <w:proofErr w:type="gramStart"/>
-                <w:r>
-                  <w:rPr>
-                    <w:lang w:val="es-ES"/>
-                  </w:rPr>
-                  <w:t>Responsables</w:t>
-                </w:r>
-                <w:proofErr w:type="gramEnd"/>
-                <w:r>
-                  <w:rPr>
-                    <w:lang w:val="es-ES"/>
-                  </w:rPr>
-                  <w:t>”.</w:t>
+                  <w:t>El sistema muestra una ventana con los botones: “Hardware”, “Software”, “Usuarios” y “Responsables”.</w:t>
                 </w:r>
               </w:p>
               <w:p>
@@ -1096,7 +1066,11 @@
                 <w:docPart w:val="41264C64A6854B858FD293D557E0CBD7"/>
               </w:placeholder>
             </w:sdtPr>
-            <w:sdtEndPr/>
+            <w:sdtEndPr>
+              <w:rPr>
+                <w:rFonts w:cstheme="minorBidi"/>
+              </w:rPr>
+            </w:sdtEndPr>
             <w:sdtContent>
               <w:p>
                 <w:pPr>
@@ -1196,23 +1170,7 @@
                     <w:rFonts w:cs="Arial"/>
                     <w:lang w:val="es-ES"/>
                   </w:rPr>
-                  <w:t xml:space="preserve">El sistema pregunta si está seguro </w:t>
-                </w:r>
-                <w:proofErr w:type="gramStart"/>
-                <w:r>
-                  <w:rPr>
-                    <w:rFonts w:cs="Arial"/>
-                    <w:lang w:val="es-ES"/>
-                  </w:rPr>
-                  <w:t>que</w:t>
-                </w:r>
-                <w:proofErr w:type="gramEnd"/>
-                <w:r>
-                  <w:rPr>
-                    <w:rFonts w:cs="Arial"/>
-                    <w:lang w:val="es-ES"/>
-                  </w:rPr>
-                  <w:t xml:space="preserve"> desea eliminar los datos.</w:t>
+                  <w:t>El sistema pregunta si está seguro que desea eliminar los datos.</w:t>
                 </w:r>
               </w:p>
               <w:p>
@@ -1487,23 +1445,7 @@
                     <w:rFonts w:cs="Arial"/>
                     <w:lang w:val="es-ES"/>
                   </w:rPr>
-                  <w:t xml:space="preserve">El sistema pregunta si está seguro </w:t>
-                </w:r>
-                <w:proofErr w:type="gramStart"/>
-                <w:r>
-                  <w:rPr>
-                    <w:rFonts w:cs="Arial"/>
-                    <w:lang w:val="es-ES"/>
-                  </w:rPr>
-                  <w:t>que</w:t>
-                </w:r>
-                <w:proofErr w:type="gramEnd"/>
-                <w:r>
-                  <w:rPr>
-                    <w:rFonts w:cs="Arial"/>
-                    <w:lang w:val="es-ES"/>
-                  </w:rPr>
-                  <w:t xml:space="preserve"> desea guardar los cambios.</w:t>
+                  <w:t>El sistema pregunta si está seguro que desea guardar los cambios.</w:t>
                 </w:r>
               </w:p>
               <w:p>
@@ -1621,8 +1563,93 @@
                   <w:t xml:space="preserve">FA3 BUSCAR REGISTRO: </w:t>
                 </w:r>
               </w:p>
+              <w:p>
+                <w:pPr>
+                  <w:pStyle w:val="Prrafodelista"/>
+                  <w:numPr>
+                    <w:ilvl w:val="0"/>
+                    <w:numId w:val="2"/>
+                  </w:numPr>
+                  <w:spacing w:after="0"/>
+                  <w:rPr>
+                    <w:rFonts w:cs="Arial"/>
+                    <w:lang w:val="es-ES"/>
+                  </w:rPr>
+                </w:pPr>
+                <w:r>
+                  <w:rPr>
+                    <w:rFonts w:cs="Arial"/>
+                    <w:lang w:val="es-ES"/>
+                  </w:rPr>
+                  <w:t>El jefe CC selecciona el botón de buscar registro</w:t>
+                </w:r>
+              </w:p>
+              <w:p>
+                <w:pPr>
+                  <w:pStyle w:val="Prrafodelista"/>
+                  <w:numPr>
+                    <w:ilvl w:val="0"/>
+                    <w:numId w:val="2"/>
+                  </w:numPr>
+                  <w:spacing w:after="0"/>
+                  <w:rPr>
+                    <w:rFonts w:cs="Arial"/>
+                    <w:lang w:val="es-ES"/>
+                  </w:rPr>
+                </w:pPr>
+                <w:r>
+                  <w:rPr>
+                    <w:rFonts w:cs="Arial"/>
+                    <w:lang w:val="es-ES"/>
+                  </w:rPr>
+                  <w:t xml:space="preserve">El  sistema muestra una pantalla con un campos de texto y un botón de buscar </w:t>
+                </w:r>
+              </w:p>
+              <w:p>
+                <w:pPr>
+                  <w:pStyle w:val="Prrafodelista"/>
+                  <w:numPr>
+                    <w:ilvl w:val="0"/>
+                    <w:numId w:val="2"/>
+                  </w:numPr>
+                  <w:spacing w:after="0"/>
+                  <w:rPr>
+                    <w:lang w:val="es-ES"/>
+                  </w:rPr>
+                </w:pPr>
+                <w:r>
+                  <w:rPr>
+                    <w:rFonts w:cs="Arial"/>
+                    <w:lang w:val="es-ES"/>
+                  </w:rPr>
+                  <w:t>El Jefe CC ingresa el nombre del registro y le da clic en buscar (Ver EX2).</w:t>
+                </w:r>
+              </w:p>
+              <w:bookmarkStart w:id="0" w:name="_GoBack" w:displacedByCustomXml="next"/>
+              <w:bookmarkEnd w:id="0" w:displacedByCustomXml="next"/>
             </w:sdtContent>
           </w:sdt>
+          <w:p>
+            <w:pPr>
+              <w:pStyle w:val="Prrafodelista"/>
+              <w:numPr>
+                <w:ilvl w:val="0"/>
+                <w:numId w:val="2"/>
+              </w:numPr>
+              <w:spacing w:after="0"/>
+              <w:rPr>
+                <w:rFonts w:cs="Arial"/>
+                <w:lang w:val="es-ES"/>
+              </w:rPr>
+            </w:pPr>
+            <w:r>
+              <w:rPr>
+                <w:rFonts w:cs="Arial"/>
+                <w:lang w:val="es-ES"/>
+              </w:rPr>
+              <w:t xml:space="preserve">El sistema muestra el registro si </w:t>
+            </w:r>
+          </w:p>
         </w:tc>
       </w:tr>
       <w:tr>
@@ -1760,6 +1787,87 @@
                       <w:t>El sistema cierra la ventana emergente.</w:t>
                     </w:r>
                   </w:p>
+                  <w:p>
+                    <w:pPr>
+                      <w:rPr>
+                        <w:rFonts w:cs="Arial"/>
+                      </w:rPr>
+                    </w:pPr>
+                    <w:r>
+                      <w:rPr>
+                        <w:rFonts w:cs="Arial"/>
+                      </w:rPr>
+                      <w:t xml:space="preserve">EX”. No existe el registro </w:t>
+                    </w:r>
+                  </w:p>
+                  <w:p>
+                    <w:pPr>
+                      <w:pStyle w:val="Prrafodelista"/>
+                      <w:numPr>
+                        <w:ilvl w:val="0"/>
+                        <w:numId w:val="3"/>
+                      </w:numPr>
+                      <w:rPr>
+                        <w:rFonts w:cs="Arial"/>
+                      </w:rPr>
+                    </w:pPr>
+                    <w:r>
+                      <w:rPr>
+                        <w:rFonts w:cs="Arial"/>
+                      </w:rPr>
+                      <w:t xml:space="preserve">El sistema muestra un mensaje que el archivo no se encuentra </w:t>
+                    </w:r>
+                  </w:p>
+                  <w:p>
+                    <w:pPr>
+                      <w:pStyle w:val="Prrafodelista"/>
+                      <w:numPr>
+                        <w:ilvl w:val="0"/>
+                        <w:numId w:val="3"/>
+                      </w:numPr>
+                      <w:rPr>
+                        <w:rFonts w:cs="Arial"/>
+                      </w:rPr>
+                    </w:pPr>
+                    <w:r>
+                      <w:rPr>
+                        <w:rFonts w:cs="Arial"/>
+                      </w:rPr>
+                      <w:t xml:space="preserve">El </w:t>
+                    </w:r>
+                    <w:proofErr w:type="spellStart"/>
+                    <w:r>
+                      <w:rPr>
+                        <w:rFonts w:cs="Arial"/>
+                      </w:rPr>
+                      <w:t>JefeCC</w:t>
+                    </w:r>
+                    <w:proofErr w:type="spellEnd"/>
+                    <w:r>
+                      <w:rPr>
+                        <w:rFonts w:cs="Arial"/>
+                      </w:rPr>
+                      <w:t xml:space="preserve"> le da clic al botón “Aceptar”</w:t>
+                    </w:r>
+                  </w:p>
+                  <w:p>
+                    <w:pPr>
+                      <w:pStyle w:val="Prrafodelista"/>
+                      <w:numPr>
+                        <w:ilvl w:val="0"/>
+                        <w:numId w:val="3"/>
+                      </w:numPr>
+                      <w:rPr>
+                        <w:rFonts w:cs="Arial"/>
+                      </w:rPr>
+                    </w:pPr>
+                    <w:r>
+                      <w:rPr>
+                        <w:rFonts w:cs="Arial"/>
+                      </w:rPr>
+                      <w:t>El sistema regresa a la pantalla con todos los registros</w:t>
+                    </w:r>
+                  </w:p>
                 </w:tc>
               </w:sdtContent>
             </w:sdt>
@@ -1843,6 +1951,7 @@
                     <w:docPart w:val="5375B06DCA9947FBBF984D7737E66E41"/>
                   </w:placeholder>
                 </w:sdtPr>
+                <w:sdtEndPr/>
                 <w:sdtContent>
                   <w:sdt>
                     <w:sdtPr>
@@ -1855,6 +1964,7 @@
                         <w:docPart w:val="34320980D93247F18D62EE8AEB7AE3EA"/>
                       </w:placeholder>
                     </w:sdtPr>
+                    <w:sdtEndPr/>
                     <w:sdtContent>
                       <w:p>
                         <w:pPr>
@@ -1868,21 +1978,7 @@
                             <w:rFonts w:cs="Arial"/>
                             <w:lang w:val="es-ES"/>
                           </w:rPr>
-                          <w:t xml:space="preserve">Se eliminó, modificó o existe un nuevo registro de </w:t>
-                        </w:r>
-                        <w:r>
-                          <w:rPr>
-                            <w:rFonts w:cs="Arial"/>
-                            <w:lang w:val="es-ES"/>
-                          </w:rPr>
-                          <w:t>software</w:t>
-                        </w:r>
-                        <w:r>
-                          <w:rPr>
-                            <w:rFonts w:cs="Arial"/>
-                            <w:lang w:val="es-ES"/>
-                          </w:rPr>
-                          <w:t xml:space="preserve"> en la base de datos.</w:t>
+                          <w:t>Se eliminó, modificó o existe un nuevo registro de software en la base de datos.</w:t>
                         </w:r>
                       </w:p>
                     </w:sdtContent>
@@ -1961,16 +2057,7 @@
                     <w:rFonts w:cs="Arial"/>
                     <w:lang w:val="es-ES"/>
                   </w:rPr>
-                  <w:t>Datos del softw</w:t>
-                </w:r>
-                <w:bookmarkStart w:id="0" w:name="_GoBack"/>
-                <w:bookmarkEnd w:id="0"/>
-                <w:r>
-                  <w:rPr>
-                    <w:rFonts w:cs="Arial"/>
-                    <w:lang w:val="es-ES"/>
-                  </w:rPr>
-                  <w:t>are.</w:t>
+                  <w:t>Datos del software.</w:t>
                 </w:r>
               </w:p>
             </w:tc>
@@ -2365,8 +2452,186 @@
 </file>
 
 <file path=word/numbering.xml><?xml version="1.0" encoding="utf-8"?>
-<w:numbering xmlns:wpc="http://schemas.microsoft.com/office/word/2010/wordprocessingCanvas" xmlns:cx="http://schemas.microsoft.com/office/drawing/2014/chartex" xmlns:cx1="http://schemas.microsoft.com/office/drawing/2015/9/8/chartex" xmlns:cx2="http://schemas.microsoft.com/office/drawing/2015/10/21/chartex" xmlns:cx3="http://schemas.microsoft.com/office/drawing/2016/5/9/chartex" xmlns:cx4="http://schemas.microsoft.com/office/drawing/2016/5/10/chartex" xmlns:cx5="http://schemas.microsoft.com/office/drawing/2016/5/11/chartex" xmlns:cx6="http://schemas.microsoft.com/office/drawing/2016/5/12/chartex" xmlns:cx7="http://schemas.microsoft.com/office/drawing/2016/5/13/chartex" xmlns:cx8="http://schemas.microsoft.com/office/drawing/2016/5/14/chartex" xmlns:mc="http://schemas.openxmlformats.org/markup-compatibility/2006" xmlns:aink="http://schemas.microsoft.com/office/drawing/2016/ink" xmlns:am3d="http://schemas.microsoft.com/office/drawing/2017/model3d" xmlns:o="urn:schemas-microsoft-com:office:office" xmlns:r="http://schemas.openxmlformats.org/officeDocument/2006/relationships" xmlns:m="http://schemas.openxmlformats.org/officeDocument/2006/math" xmlns:v="urn:schemas-microsoft-com:vml" xmlns:wp14="http://schemas.microsoft.com/office/word/2010/wordprocessingDrawing" xmlns:wp="http://schemas.openxmlformats.org/drawingml/2006/wordprocessingDrawing" xmlns:w10="urn:schemas-microsoft-com:office:word" xmlns:w="http://schemas.openxmlformats.org/wordprocessingml/2006/main" xmlns:w14="http://schemas.microsoft.com/office/word/2010/wordml" xmlns:w15="http://schemas.microsoft.com/office/word/2012/wordml" xmlns:w16cid="http://schemas.microsoft.com/office/word/2016/wordml/cid" xmlns:w16se="http://schemas.microsoft.com/office/word/2015/wordml/symex" xmlns:wpg="http://schemas.microsoft.com/office/word/2010/wordprocessingGroup" xmlns:wpi="http://schemas.microsoft.com/office/word/2010/wordprocessingInk" xmlns:wne="http://schemas.microsoft.com/office/word/2006/wordml" xmlns:wps="http://schemas.microsoft.com/office/word/2010/wordprocessingShape" mc:Ignorable="w14 w15 w16se w16cid wp14">
-  <w:abstractNum w:abstractNumId="0" w15:restartNumberingAfterBreak="0">
+<w:numbering xmlns:wpc="http://schemas.microsoft.com/office/word/2010/wordprocessingCanvas" xmlns:mc="http://schemas.openxmlformats.org/markup-compatibility/2006" xmlns:o="urn:schemas-microsoft-com:office:office" xmlns:r="http://schemas.openxmlformats.org/officeDocument/2006/relationships" xmlns:m="http://schemas.openxmlformats.org/officeDocument/2006/math" xmlns:v="urn:schemas-microsoft-com:vml" xmlns:wp14="http://schemas.microsoft.com/office/word/2010/wordprocessingDrawing" xmlns:wp="http://schemas.openxmlformats.org/drawingml/2006/wordprocessingDrawing" xmlns:w10="urn:schemas-microsoft-com:office:word" xmlns:w="http://schemas.openxmlformats.org/wordprocessingml/2006/main" xmlns:w14="http://schemas.microsoft.com/office/word/2010/wordml" xmlns:w15="http://schemas.microsoft.com/office/word/2012/wordml" xmlns:wpg="http://schemas.microsoft.com/office/word/2010/wordprocessingGroup" xmlns:wpi="http://schemas.microsoft.com/office/word/2010/wordprocessingInk" xmlns:wne="http://schemas.microsoft.com/office/word/2006/wordml" xmlns:wps="http://schemas.microsoft.com/office/word/2010/wordprocessingShape" mc:Ignorable="w14 w15 wp14">
+  <w:abstractNum w:abstractNumId="0">
+    <w:nsid w:val="19336C8C"/>
+    <w:multiLevelType w:val="hybridMultilevel"/>
+    <w:tmpl w:val="4482C20E"/>
+    <w:lvl w:ilvl="0" w:tplc="080A000F">
+      <w:start w:val="1"/>
+      <w:numFmt w:val="decimal"/>
+      <w:lvlText w:val="%1."/>
+      <w:lvlJc w:val="left"/>
+      <w:pPr>
+        <w:ind w:left="720" w:hanging="360"/>
+      </w:pPr>
+      <w:rPr>
+        <w:rFonts w:hint="default"/>
+      </w:rPr>
+    </w:lvl>
+    <w:lvl w:ilvl="1" w:tplc="080A0019" w:tentative="1">
+      <w:start w:val="1"/>
+      <w:numFmt w:val="lowerLetter"/>
+      <w:lvlText w:val="%2."/>
+      <w:lvlJc w:val="left"/>
+      <w:pPr>
+        <w:ind w:left="1440" w:hanging="360"/>
+      </w:pPr>
+    </w:lvl>
+    <w:lvl w:ilvl="2" w:tplc="080A001B" w:tentative="1">
+      <w:start w:val="1"/>
+      <w:numFmt w:val="lowerRoman"/>
+      <w:lvlText w:val="%3."/>
+      <w:lvlJc w:val="right"/>
+      <w:pPr>
+        <w:ind w:left="2160" w:hanging="180"/>
+      </w:pPr>
+    </w:lvl>
+    <w:lvl w:ilvl="3" w:tplc="080A000F" w:tentative="1">
+      <w:start w:val="1"/>
+      <w:numFmt w:val="decimal"/>
+      <w:lvlText w:val="%4."/>
+      <w:lvlJc w:val="left"/>
+      <w:pPr>
+        <w:ind w:left="2880" w:hanging="360"/>
+      </w:pPr>
+    </w:lvl>
+    <w:lvl w:ilvl="4" w:tplc="080A0019" w:tentative="1">
+      <w:start w:val="1"/>
+      <w:numFmt w:val="lowerLetter"/>
+      <w:lvlText w:val="%5."/>
+      <w:lvlJc w:val="left"/>
+      <w:pPr>
+        <w:ind w:left="3600" w:hanging="360"/>
+      </w:pPr>
+    </w:lvl>
+    <w:lvl w:ilvl="5" w:tplc="080A001B" w:tentative="1">
+      <w:start w:val="1"/>
+      <w:numFmt w:val="lowerRoman"/>
+      <w:lvlText w:val="%6."/>
+      <w:lvlJc w:val="right"/>
+      <w:pPr>
+        <w:ind w:left="4320" w:hanging="180"/>
+      </w:pPr>
+    </w:lvl>
+    <w:lvl w:ilvl="6" w:tplc="080A000F" w:tentative="1">
+      <w:start w:val="1"/>
+      <w:numFmt w:val="decimal"/>
+      <w:lvlText w:val="%7."/>
+      <w:lvlJc w:val="left"/>
+      <w:pPr>
+        <w:ind w:left="5040" w:hanging="360"/>
+      </w:pPr>
+    </w:lvl>
+    <w:lvl w:ilvl="7" w:tplc="080A0019" w:tentative="1">
+      <w:start w:val="1"/>
+      <w:numFmt w:val="lowerLetter"/>
+      <w:lvlText w:val="%8."/>
+      <w:lvlJc w:val="left"/>
+      <w:pPr>
+        <w:ind w:left="5760" w:hanging="360"/>
+      </w:pPr>
+    </w:lvl>
+    <w:lvl w:ilvl="8" w:tplc="080A001B" w:tentative="1">
+      <w:start w:val="1"/>
+      <w:numFmt w:val="lowerRoman"/>
+      <w:lvlText w:val="%9."/>
+      <w:lvlJc w:val="right"/>
+      <w:pPr>
+        <w:ind w:left="6480" w:hanging="180"/>
+      </w:pPr>
+    </w:lvl>
+  </w:abstractNum>
+  <w:abstractNum w:abstractNumId="1">
+    <w:nsid w:val="1C0C4176"/>
+    <w:multiLevelType w:val="hybridMultilevel"/>
+    <w:tmpl w:val="1BCA56C2"/>
+    <w:lvl w:ilvl="0" w:tplc="080A000F">
+      <w:start w:val="1"/>
+      <w:numFmt w:val="decimal"/>
+      <w:lvlText w:val="%1."/>
+      <w:lvlJc w:val="left"/>
+      <w:pPr>
+        <w:ind w:left="720" w:hanging="360"/>
+      </w:pPr>
+      <w:rPr>
+        <w:rFonts w:hint="default"/>
+      </w:rPr>
+    </w:lvl>
+    <w:lvl w:ilvl="1" w:tplc="080A0019" w:tentative="1">
+      <w:start w:val="1"/>
+      <w:numFmt w:val="lowerLetter"/>
+      <w:lvlText w:val="%2."/>
+      <w:lvlJc w:val="left"/>
+      <w:pPr>
+        <w:ind w:left="1440" w:hanging="360"/>
+      </w:pPr>
+    </w:lvl>
+    <w:lvl w:ilvl="2" w:tplc="080A001B" w:tentative="1">
+      <w:start w:val="1"/>
+      <w:numFmt w:val="lowerRoman"/>
+      <w:lvlText w:val="%3."/>
+      <w:lvlJc w:val="right"/>
+      <w:pPr>
+        <w:ind w:left="2160" w:hanging="180"/>
+      </w:pPr>
+    </w:lvl>
+    <w:lvl w:ilvl="3" w:tplc="080A000F" w:tentative="1">
+      <w:start w:val="1"/>
+      <w:numFmt w:val="decimal"/>
+      <w:lvlText w:val="%4."/>
+      <w:lvlJc w:val="left"/>
+      <w:pPr>
+        <w:ind w:left="2880" w:hanging="360"/>
+      </w:pPr>
+    </w:lvl>
+    <w:lvl w:ilvl="4" w:tplc="080A0019" w:tentative="1">
+      <w:start w:val="1"/>
+      <w:numFmt w:val="lowerLetter"/>
+      <w:lvlText w:val="%5."/>
+      <w:lvlJc w:val="left"/>
+      <w:pPr>
+        <w:ind w:left="3600" w:hanging="360"/>
+      </w:pPr>
+    </w:lvl>
+    <w:lvl w:ilvl="5" w:tplc="080A001B" w:tentative="1">
+      <w:start w:val="1"/>
+      <w:numFmt w:val="lowerRoman"/>
+      <w:lvlText w:val="%6."/>
+      <w:lvlJc w:val="right"/>
+      <w:pPr>
+        <w:ind w:left="4320" w:hanging="180"/>
+      </w:pPr>
+    </w:lvl>
+    <w:lvl w:ilvl="6" w:tplc="080A000F" w:tentative="1">
+      <w:start w:val="1"/>
+      <w:numFmt w:val="decimal"/>
+      <w:lvlText w:val="%7."/>
+      <w:lvlJc w:val="left"/>
+      <w:pPr>
+        <w:ind w:left="5040" w:hanging="360"/>
+      </w:pPr>
+    </w:lvl>
+    <w:lvl w:ilvl="7" w:tplc="080A0019" w:tentative="1">
+      <w:start w:val="1"/>
+      <w:numFmt w:val="lowerLetter"/>
+      <w:lvlText w:val="%8."/>
+      <w:lvlJc w:val="left"/>
+      <w:pPr>
+        <w:ind w:left="5760" w:hanging="360"/>
+      </w:pPr>
+    </w:lvl>
+    <w:lvl w:ilvl="8" w:tplc="080A001B" w:tentative="1">
+      <w:start w:val="1"/>
+      <w:numFmt w:val="lowerRoman"/>
+      <w:lvlText w:val="%9."/>
+      <w:lvlJc w:val="right"/>
+      <w:pPr>
+        <w:ind w:left="6480" w:hanging="180"/>
+      </w:pPr>
+    </w:lvl>
+  </w:abstractNum>
+  <w:abstractNum w:abstractNumId="2">
     <w:nsid w:val="2D6771AE"/>
     <w:multiLevelType w:val="hybridMultilevel"/>
     <w:tmpl w:val="1764BA34"/>
@@ -2456,13 +2721,19 @@
     </w:lvl>
   </w:abstractNum>
   <w:num w:numId="1">
+    <w:abstractNumId w:val="2"/>
+  </w:num>
+  <w:num w:numId="2">
+    <w:abstractNumId w:val="1"/>
+  </w:num>
+  <w:num w:numId="3">
     <w:abstractNumId w:val="0"/>
   </w:num>
 </w:numbering>
 </file>
 
 <file path=word/styles.xml><?xml version="1.0" encoding="utf-8"?>
-<w:styles xmlns:mc="http://schemas.openxmlformats.org/markup-compatibility/2006" xmlns:r="http://schemas.openxmlformats.org/officeDocument/2006/relationships" xmlns:w="http://schemas.openxmlformats.org/wordprocessingml/2006/main" xmlns:w14="http://schemas.microsoft.com/office/word/2010/wordml" xmlns:w15="http://schemas.microsoft.com/office/word/2012/wordml" xmlns:w16cid="http://schemas.microsoft.com/office/word/2016/wordml/cid" xmlns:w16se="http://schemas.microsoft.com/office/word/2015/wordml/symex" mc:Ignorable="w14 w15 w16se w16cid">
+<w:styles xmlns:mc="http://schemas.openxmlformats.org/markup-compatibility/2006" xmlns:r="http://schemas.openxmlformats.org/officeDocument/2006/relationships" xmlns:w="http://schemas.openxmlformats.org/wordprocessingml/2006/main" xmlns:w14="http://schemas.microsoft.com/office/word/2010/wordml" xmlns:w15="http://schemas.microsoft.com/office/word/2012/wordml" mc:Ignorable="w14 w15">
   <w:docDefaults>
     <w:rPrDefault>
       <w:rPr>
@@ -2478,7 +2749,7 @@
       </w:pPr>
     </w:pPrDefault>
   </w:docDefaults>
-  <w:latentStyles w:defLockedState="0" w:defUIPriority="99" w:defSemiHidden="0" w:defUnhideWhenUsed="0" w:defQFormat="0" w:count="375">
+  <w:latentStyles w:defLockedState="0" w:defUIPriority="99" w:defSemiHidden="0" w:defUnhideWhenUsed="0" w:defQFormat="0" w:count="371">
     <w:lsdException w:name="Normal" w:uiPriority="0" w:qFormat="1"/>
     <w:lsdException w:name="heading 1" w:uiPriority="9" w:qFormat="1"/>
     <w:lsdException w:name="heading 2" w:semiHidden="1" w:uiPriority="9" w:unhideWhenUsed="1" w:qFormat="1"/>
@@ -2850,10 +3121,6 @@
     <w:lsdException w:name="List Table 5 Dark Accent 6" w:uiPriority="50"/>
     <w:lsdException w:name="List Table 6 Colorful Accent 6" w:uiPriority="51"/>
     <w:lsdException w:name="List Table 7 Colorful Accent 6" w:uiPriority="52"/>
-    <w:lsdException w:name="Mention" w:semiHidden="1" w:unhideWhenUsed="1"/>
-    <w:lsdException w:name="Smart Hyperlink" w:semiHidden="1" w:unhideWhenUsed="1"/>
-    <w:lsdException w:name="Hashtag" w:semiHidden="1" w:unhideWhenUsed="1"/>
-    <w:lsdException w:name="Unresolved Mention" w:semiHidden="1" w:unhideWhenUsed="1"/>
   </w:latentStyles>
   <w:style w:type="paragraph" w:default="1" w:styleId="Normal">
     <w:name w:val="Normal"/>
@@ -2941,7 +3208,7 @@
 </file>
 
 <file path=word/glossary/document.xml><?xml version="1.0" encoding="utf-8"?>
-<w:glossaryDocument xmlns:wpc="http://schemas.microsoft.com/office/word/2010/wordprocessingCanvas" xmlns:cx="http://schemas.microsoft.com/office/drawing/2014/chartex" xmlns:cx1="http://schemas.microsoft.com/office/drawing/2015/9/8/chartex" xmlns:cx2="http://schemas.microsoft.com/office/drawing/2015/10/21/chartex" xmlns:cx3="http://schemas.microsoft.com/office/drawing/2016/5/9/chartex" xmlns:cx4="http://schemas.microsoft.com/office/drawing/2016/5/10/chartex" xmlns:cx5="http://schemas.microsoft.com/office/drawing/2016/5/11/chartex" xmlns:cx6="http://schemas.microsoft.com/office/drawing/2016/5/12/chartex" xmlns:cx7="http://schemas.microsoft.com/office/drawing/2016/5/13/chartex" xmlns:cx8="http://schemas.microsoft.com/office/drawing/2016/5/14/chartex" xmlns:mc="http://schemas.openxmlformats.org/markup-compatibility/2006" xmlns:aink="http://schemas.microsoft.com/office/drawing/2016/ink" xmlns:am3d="http://schemas.microsoft.com/office/drawing/2017/model3d" xmlns:o="urn:schemas-microsoft-com:office:office" xmlns:r="http://schemas.openxmlformats.org/officeDocument/2006/relationships" xmlns:m="http://schemas.openxmlformats.org/officeDocument/2006/math" xmlns:v="urn:schemas-microsoft-com:vml" xmlns:wp14="http://schemas.microsoft.com/office/word/2010/wordprocessingDrawing" xmlns:wp="http://schemas.openxmlformats.org/drawingml/2006/wordprocessingDrawing" xmlns:w10="urn:schemas-microsoft-com:office:word" xmlns:w="http://schemas.openxmlformats.org/wordprocessingml/2006/main" xmlns:w14="http://schemas.microsoft.com/office/word/2010/wordml" xmlns:w15="http://schemas.microsoft.com/office/word/2012/wordml" xmlns:w16cid="http://schemas.microsoft.com/office/word/2016/wordml/cid" xmlns:w16se="http://schemas.microsoft.com/office/word/2015/wordml/symex" xmlns:wpg="http://schemas.microsoft.com/office/word/2010/wordprocessingGroup" xmlns:wpi="http://schemas.microsoft.com/office/word/2010/wordprocessingInk" xmlns:wne="http://schemas.microsoft.com/office/word/2006/wordml" xmlns:wps="http://schemas.microsoft.com/office/word/2010/wordprocessingShape" mc:Ignorable="w14 w15 w16se w16cid wp14">
+<w:glossaryDocument xmlns:wpc="http://schemas.microsoft.com/office/word/2010/wordprocessingCanvas" xmlns:mc="http://schemas.openxmlformats.org/markup-compatibility/2006" xmlns:o="urn:schemas-microsoft-com:office:office" xmlns:r="http://schemas.openxmlformats.org/officeDocument/2006/relationships" xmlns:m="http://schemas.openxmlformats.org/officeDocument/2006/math" xmlns:v="urn:schemas-microsoft-com:vml" xmlns:wp14="http://schemas.microsoft.com/office/word/2010/wordprocessingDrawing" xmlns:wp="http://schemas.openxmlformats.org/drawingml/2006/wordprocessingDrawing" xmlns:w10="urn:schemas-microsoft-com:office:word" xmlns:w="http://schemas.openxmlformats.org/wordprocessingml/2006/main" xmlns:w14="http://schemas.microsoft.com/office/word/2010/wordml" xmlns:w15="http://schemas.microsoft.com/office/word/2012/wordml" xmlns:wpg="http://schemas.microsoft.com/office/word/2010/wordprocessingGroup" xmlns:wpi="http://schemas.microsoft.com/office/word/2010/wordprocessingInk" xmlns:wne="http://schemas.microsoft.com/office/word/2006/wordml" xmlns:wps="http://schemas.microsoft.com/office/word/2010/wordprocessingShape" mc:Ignorable="w14 w15 wp14">
   <w:docParts>
     <w:docPart>
       <w:docPartPr>
@@ -3122,20 +3389,20 @@
 </file>
 
 <file path=word/glossary/fontTable.xml><?xml version="1.0" encoding="utf-8"?>
-<w:fonts xmlns:mc="http://schemas.openxmlformats.org/markup-compatibility/2006" xmlns:r="http://schemas.openxmlformats.org/officeDocument/2006/relationships" xmlns:w="http://schemas.openxmlformats.org/wordprocessingml/2006/main" xmlns:w14="http://schemas.microsoft.com/office/word/2010/wordml" xmlns:w15="http://schemas.microsoft.com/office/word/2012/wordml" xmlns:w16cid="http://schemas.microsoft.com/office/word/2016/wordml/cid" xmlns:w16se="http://schemas.microsoft.com/office/word/2015/wordml/symex" mc:Ignorable="w14 w15 w16se w16cid">
+<w:fonts xmlns:mc="http://schemas.openxmlformats.org/markup-compatibility/2006" xmlns:r="http://schemas.openxmlformats.org/officeDocument/2006/relationships" xmlns:w="http://schemas.openxmlformats.org/wordprocessingml/2006/main" xmlns:w14="http://schemas.microsoft.com/office/word/2010/wordml" xmlns:w15="http://schemas.microsoft.com/office/word/2012/wordml" mc:Ignorable="w14 w15">
   <w:font w:name="Times New Roman">
     <w:panose1 w:val="02020603050405020304"/>
     <w:charset w:val="00"/>
     <w:family w:val="roman"/>
     <w:pitch w:val="variable"/>
-    <w:sig w:usb0="E0002EFF" w:usb1="C0007843" w:usb2="00000009" w:usb3="00000000" w:csb0="000001FF" w:csb1="00000000"/>
+    <w:sig w:usb0="E0002AFF" w:usb1="C0007841" w:usb2="00000009" w:usb3="00000000" w:csb0="000001FF" w:csb1="00000000"/>
   </w:font>
   <w:font w:name="Calibri">
     <w:panose1 w:val="020F0502020204030204"/>
     <w:charset w:val="00"/>
     <w:family w:val="swiss"/>
     <w:pitch w:val="variable"/>
-    <w:sig w:usb0="E00002FF" w:usb1="4000ACFF" w:usb2="00000001" w:usb3="00000000" w:csb0="0000019F" w:csb1="00000000"/>
+    <w:sig w:usb0="E10002FF" w:usb1="4000ACFF" w:usb2="00000009" w:usb3="00000000" w:csb0="0000019F" w:csb1="00000000"/>
   </w:font>
   <w:font w:name="Tahoma">
     <w:panose1 w:val="020B0604030504040204"/>
@@ -3169,7 +3436,7 @@
 </file>
 
 <file path=word/glossary/settings.xml><?xml version="1.0" encoding="utf-8"?>
-<w:settings xmlns:mc="http://schemas.openxmlformats.org/markup-compatibility/2006" xmlns:o="urn:schemas-microsoft-com:office:office" xmlns:r="http://schemas.openxmlformats.org/officeDocument/2006/relationships" xmlns:m="http://schemas.openxmlformats.org/officeDocument/2006/math" xmlns:v="urn:schemas-microsoft-com:vml" xmlns:w10="urn:schemas-microsoft-com:office:word" xmlns:w="http://schemas.openxmlformats.org/wordprocessingml/2006/main" xmlns:w14="http://schemas.microsoft.com/office/word/2010/wordml" xmlns:w15="http://schemas.microsoft.com/office/word/2012/wordml" xmlns:w16cid="http://schemas.microsoft.com/office/word/2016/wordml/cid" xmlns:w16se="http://schemas.microsoft.com/office/word/2015/wordml/symex" xmlns:sl="http://schemas.openxmlformats.org/schemaLibrary/2006/main" mc:Ignorable="w14 w15 w16se w16cid">
+<w:settings xmlns:mc="http://schemas.openxmlformats.org/markup-compatibility/2006" xmlns:o="urn:schemas-microsoft-com:office:office" xmlns:r="http://schemas.openxmlformats.org/officeDocument/2006/relationships" xmlns:m="http://schemas.openxmlformats.org/officeDocument/2006/math" xmlns:v="urn:schemas-microsoft-com:vml" xmlns:w10="urn:schemas-microsoft-com:office:word" xmlns:w="http://schemas.openxmlformats.org/wordprocessingml/2006/main" xmlns:w14="http://schemas.microsoft.com/office/word/2010/wordml" xmlns:w15="http://schemas.microsoft.com/office/word/2012/wordml" xmlns:sl="http://schemas.openxmlformats.org/schemaLibrary/2006/main" mc:Ignorable="w14 w15">
   <w:view w:val="normal"/>
   <w:defaultTabStop w:val="708"/>
   <w:hyphenationZone w:val="425"/>
@@ -3181,13 +3448,14 @@
     <w:compatSetting w:name="enableOpenTypeFeatures" w:uri="http://schemas.microsoft.com/office/word" w:val="1"/>
     <w:compatSetting w:name="doNotFlipMirrorIndents" w:uri="http://schemas.microsoft.com/office/word" w:val="1"/>
     <w:compatSetting w:name="differentiateMultirowTableHeaders" w:uri="http://schemas.microsoft.com/office/word" w:val="1"/>
-    <w:compatSetting w:name="useWord2013TrackBottomHyphenation" w:uri="http://schemas.microsoft.com/office/word" w:val="0"/>
   </w:compat>
   <w:rsids>
     <w:rsidRoot w:val="000A0D0A"/>
     <w:rsid w:val="000A0D0A"/>
     <w:rsid w:val="000C61F8"/>
+    <w:rsid w:val="00442580"/>
     <w:rsid w:val="007E52B9"/>
+    <w:rsid w:val="00A11F44"/>
   </w:rsids>
   <m:mathPr>
     <m:mathFont m:val="Cambria Math"/>
@@ -3211,7 +3479,7 @@
 </file>
 
 <file path=word/glossary/styles.xml><?xml version="1.0" encoding="utf-8"?>
-<w:styles xmlns:mc="http://schemas.openxmlformats.org/markup-compatibility/2006" xmlns:r="http://schemas.openxmlformats.org/officeDocument/2006/relationships" xmlns:w="http://schemas.openxmlformats.org/wordprocessingml/2006/main" xmlns:w14="http://schemas.microsoft.com/office/word/2010/wordml" xmlns:w15="http://schemas.microsoft.com/office/word/2012/wordml" xmlns:w16cid="http://schemas.microsoft.com/office/word/2016/wordml/cid" xmlns:w16se="http://schemas.microsoft.com/office/word/2015/wordml/symex" mc:Ignorable="w14 w15 w16se w16cid">
+<w:styles xmlns:mc="http://schemas.openxmlformats.org/markup-compatibility/2006" xmlns:r="http://schemas.openxmlformats.org/officeDocument/2006/relationships" xmlns:w="http://schemas.openxmlformats.org/wordprocessingml/2006/main" xmlns:w14="http://schemas.microsoft.com/office/word/2010/wordml" xmlns:w15="http://schemas.microsoft.com/office/word/2012/wordml" mc:Ignorable="w14 w15">
   <w:docDefaults>
     <w:rPrDefault>
       <w:rPr>
@@ -3227,7 +3495,7 @@
       </w:pPr>
     </w:pPrDefault>
   </w:docDefaults>
-  <w:latentStyles w:defLockedState="0" w:defUIPriority="99" w:defSemiHidden="0" w:defUnhideWhenUsed="0" w:defQFormat="0" w:count="375">
+  <w:latentStyles w:defLockedState="0" w:defUIPriority="99" w:defSemiHidden="0" w:defUnhideWhenUsed="0" w:defQFormat="0" w:count="371">
     <w:lsdException w:name="Normal" w:uiPriority="0" w:qFormat="1"/>
     <w:lsdException w:name="heading 1" w:uiPriority="9" w:qFormat="1"/>
     <w:lsdException w:name="heading 2" w:semiHidden="1" w:uiPriority="9" w:unhideWhenUsed="1" w:qFormat="1"/>
@@ -3599,10 +3867,6 @@
     <w:lsdException w:name="List Table 5 Dark Accent 6" w:uiPriority="50"/>
     <w:lsdException w:name="List Table 6 Colorful Accent 6" w:uiPriority="51"/>
     <w:lsdException w:name="List Table 7 Colorful Accent 6" w:uiPriority="52"/>
-    <w:lsdException w:name="Mention" w:semiHidden="1" w:unhideWhenUsed="1"/>
-    <w:lsdException w:name="Smart Hyperlink" w:semiHidden="1" w:unhideWhenUsed="1"/>
-    <w:lsdException w:name="Hashtag" w:semiHidden="1" w:unhideWhenUsed="1"/>
-    <w:lsdException w:name="Unresolved Mention" w:semiHidden="1" w:unhideWhenUsed="1"/>
   </w:latentStyles>
   <w:style w:type="paragraph" w:default="1" w:styleId="Normal">
     <w:name w:val="Normal"/>
@@ -3670,7 +3934,7 @@
 </file>
 
 <file path=word/glossary/webSettings.xml><?xml version="1.0" encoding="utf-8"?>
-<w:webSettings xmlns:mc="http://schemas.openxmlformats.org/markup-compatibility/2006" xmlns:r="http://schemas.openxmlformats.org/officeDocument/2006/relationships" xmlns:w="http://schemas.openxmlformats.org/wordprocessingml/2006/main" xmlns:w14="http://schemas.microsoft.com/office/word/2010/wordml" xmlns:w15="http://schemas.microsoft.com/office/word/2012/wordml" xmlns:w16cid="http://schemas.microsoft.com/office/word/2016/wordml/cid" xmlns:w16se="http://schemas.microsoft.com/office/word/2015/wordml/symex" mc:Ignorable="w14 w15 w16se w16cid">
+<w:webSettings xmlns:mc="http://schemas.openxmlformats.org/markup-compatibility/2006" xmlns:r="http://schemas.openxmlformats.org/officeDocument/2006/relationships" xmlns:w="http://schemas.openxmlformats.org/wordprocessingml/2006/main" xmlns:w14="http://schemas.microsoft.com/office/word/2010/wordml" xmlns:w15="http://schemas.microsoft.com/office/word/2012/wordml" mc:Ignorable="w14 w15">
   <w:optimizeForBrowser/>
   <w:allowPNG/>
 </w:webSettings>
@@ -3964,7 +4228,7 @@
 </file>
 
 <file path=customXml/itemProps1.xml><?xml version="1.0" encoding="utf-8"?>
-<ds:datastoreItem xmlns:ds="http://schemas.openxmlformats.org/officeDocument/2006/customXml" ds:itemID="{E6A5F454-79CE-4F53-AD56-1535C3998484}">
+<ds:datastoreItem xmlns:ds="http://schemas.openxmlformats.org/officeDocument/2006/customXml" ds:itemID="{E874DFD4-442D-4C0C-B95A-EAFD81861982}">
   <ds:schemaRefs>
     <ds:schemaRef ds:uri="http://schemas.openxmlformats.org/officeDocument/2006/bibliography"/>
   </ds:schemaRefs>

</xml_diff>